<commit_message>
stackoverflow link was changed
</commit_message>
<xml_diff>
--- a/Resume_Litvak_July_2016.docx
+++ b/Resume_Litvak_July_2016.docx
@@ -18,9 +18,9 @@
         <w:tblLook w:val="0000" w:firstRow="0" w:lastRow="0" w:firstColumn="0" w:lastColumn="0" w:noHBand="0" w:noVBand="0"/>
       </w:tblPr>
       <w:tblGrid>
-        <w:gridCol w:w="1538"/>
-        <w:gridCol w:w="4785"/>
-        <w:gridCol w:w="4591"/>
+        <w:gridCol w:w="1485"/>
+        <w:gridCol w:w="3727"/>
+        <w:gridCol w:w="5702"/>
       </w:tblGrid>
       <w:tr>
         <w:trPr>
@@ -394,7 +394,19 @@
                 <w:szCs w:val="20"/>
                 <w:lang w:val="en-US"/>
               </w:rPr>
-              <w:t>https://www.facebook.com/</w:t>
+              <w:t>https://www.facebook.com/profile.php?id=</w:t>
+            </w:r>
+            <w:bookmarkStart w:id="0" w:name="_GoBack"/>
+            <w:bookmarkEnd w:id="0"/>
+            <w:r>
+              <w:rPr>
+                <w:rFonts w:ascii="Arial" w:eastAsia="Arial Unicode MS" w:hAnsi="Arial" w:cs="Arial"/>
+                <w:color w:val="000000"/>
+                <w:sz w:val="20"/>
+                <w:szCs w:val="20"/>
+                <w:lang w:val="en-US"/>
+              </w:rPr>
+              <w:t>100008129298080</w:t>
             </w:r>
           </w:p>
         </w:tc>
@@ -643,7 +655,7 @@
                 <w:szCs w:val="20"/>
                 <w:lang w:val="en-US"/>
               </w:rPr>
-              <w:t>http://ru.stackoverflow.com/users/213676/</w:t>
+              <w:t>http://stackoverflow.com/users/6588090/viktor-litvak</w:t>
             </w:r>
           </w:p>
         </w:tc>
@@ -2343,8 +2355,6 @@
               </w:rPr>
               <w:t xml:space="preserve">Java Script – beginner </w:t>
             </w:r>
-            <w:bookmarkStart w:id="0" w:name="_GoBack"/>
-            <w:bookmarkEnd w:id="0"/>
           </w:p>
           <w:p>
             <w:pPr>
@@ -2732,37 +2742,7 @@
                 <w:szCs w:val="20"/>
                 <w:lang w:val="en-US"/>
               </w:rPr>
-              <w:t xml:space="preserve"> OOS) – </w:t>
-            </w:r>
-            <w:r>
-              <w:rPr>
-                <w:rFonts w:ascii="Arial" w:hAnsi="Arial" w:cs="Arial"/>
-                <w:color w:val="000000"/>
-                <w:sz w:val="20"/>
-                <w:szCs w:val="20"/>
-                <w:lang w:val="en-US"/>
-              </w:rPr>
-              <w:t>E</w:t>
-            </w:r>
-            <w:r>
-              <w:rPr>
-                <w:rFonts w:ascii="Arial" w:hAnsi="Arial" w:cs="Arial"/>
-                <w:color w:val="000000"/>
-                <w:sz w:val="20"/>
-                <w:szCs w:val="20"/>
-                <w:lang w:val="en-US"/>
-              </w:rPr>
-              <w:t>.</w:t>
-            </w:r>
-            <w:r>
-              <w:rPr>
-                <w:rFonts w:ascii="Arial" w:hAnsi="Arial" w:cs="Arial"/>
-                <w:color w:val="000000"/>
-                <w:sz w:val="20"/>
-                <w:szCs w:val="20"/>
-                <w:lang w:val="en-US"/>
-              </w:rPr>
-              <w:t xml:space="preserve"> </w:t>
+              <w:t xml:space="preserve"> OOS) – E. Gamma, R. Helm, R. Johnson, J. </w:t>
             </w:r>
             <w:proofErr w:type="spellStart"/>
             <w:r>
@@ -2773,38 +2753,50 @@
                 <w:szCs w:val="20"/>
                 <w:lang w:val="en-US"/>
               </w:rPr>
-              <w:t>Gamma</w:t>
+              <w:t>Vlissides</w:t>
             </w:r>
             <w:proofErr w:type="spellEnd"/>
-            <w:r>
-              <w:rPr>
-                <w:rFonts w:ascii="Arial" w:hAnsi="Arial" w:cs="Arial"/>
-                <w:color w:val="000000"/>
-                <w:sz w:val="20"/>
-                <w:szCs w:val="20"/>
-                <w:lang w:val="en-US"/>
-              </w:rPr>
-              <w:t>, R</w:t>
-            </w:r>
-            <w:r>
-              <w:rPr>
-                <w:rFonts w:ascii="Arial" w:hAnsi="Arial" w:cs="Arial"/>
-                <w:color w:val="000000"/>
-                <w:sz w:val="20"/>
-                <w:szCs w:val="20"/>
-                <w:lang w:val="en-US"/>
-              </w:rPr>
-              <w:t>.</w:t>
-            </w:r>
-            <w:r>
-              <w:rPr>
-                <w:rFonts w:ascii="Arial" w:hAnsi="Arial" w:cs="Arial"/>
-                <w:color w:val="000000"/>
-                <w:sz w:val="20"/>
-                <w:szCs w:val="20"/>
-                <w:lang w:val="en-US"/>
-              </w:rPr>
-              <w:t xml:space="preserve"> </w:t>
+          </w:p>
+          <w:p>
+            <w:pPr>
+              <w:jc w:val="both"/>
+              <w:rPr>
+                <w:rFonts w:ascii="Arial" w:hAnsi="Arial" w:cs="Arial"/>
+                <w:color w:val="000000"/>
+                <w:sz w:val="20"/>
+                <w:szCs w:val="20"/>
+                <w:lang w:val="en-US"/>
+              </w:rPr>
+            </w:pPr>
+            <w:r>
+              <w:rPr>
+                <w:rFonts w:ascii="Arial" w:hAnsi="Arial" w:cs="Arial"/>
+                <w:color w:val="000000"/>
+                <w:sz w:val="20"/>
+                <w:szCs w:val="20"/>
+                <w:lang w:val="en-US"/>
+              </w:rPr>
+              <w:t xml:space="preserve">- </w:t>
+            </w:r>
+            <w:r>
+              <w:rPr>
+                <w:rFonts w:ascii="Arial" w:hAnsi="Arial" w:cs="Arial"/>
+                <w:color w:val="000000"/>
+                <w:sz w:val="20"/>
+                <w:szCs w:val="20"/>
+                <w:lang w:val="en-US"/>
+              </w:rPr>
+              <w:t>C#: The Complete Reference</w:t>
+            </w:r>
+            <w:r>
+              <w:rPr>
+                <w:rFonts w:ascii="Arial" w:hAnsi="Arial" w:cs="Arial"/>
+                <w:color w:val="000000"/>
+                <w:sz w:val="20"/>
+                <w:szCs w:val="20"/>
+                <w:lang w:val="en-US"/>
+              </w:rPr>
+              <w:t xml:space="preserve"> –  H. </w:t>
             </w:r>
             <w:proofErr w:type="spellStart"/>
             <w:r>
@@ -2815,93 +2807,9 @@
                 <w:szCs w:val="20"/>
                 <w:lang w:val="en-US"/>
               </w:rPr>
-              <w:t>Helm</w:t>
+              <w:t>Schildt</w:t>
             </w:r>
             <w:proofErr w:type="spellEnd"/>
-            <w:r>
-              <w:rPr>
-                <w:rFonts w:ascii="Arial" w:hAnsi="Arial" w:cs="Arial"/>
-                <w:color w:val="000000"/>
-                <w:sz w:val="20"/>
-                <w:szCs w:val="20"/>
-                <w:lang w:val="en-US"/>
-              </w:rPr>
-              <w:t>, R</w:t>
-            </w:r>
-            <w:r>
-              <w:rPr>
-                <w:rFonts w:ascii="Arial" w:hAnsi="Arial" w:cs="Arial"/>
-                <w:color w:val="000000"/>
-                <w:sz w:val="20"/>
-                <w:szCs w:val="20"/>
-                <w:lang w:val="en-US"/>
-              </w:rPr>
-              <w:t>.</w:t>
-            </w:r>
-            <w:r>
-              <w:rPr>
-                <w:rFonts w:ascii="Arial" w:hAnsi="Arial" w:cs="Arial"/>
-                <w:color w:val="000000"/>
-                <w:sz w:val="20"/>
-                <w:szCs w:val="20"/>
-                <w:lang w:val="en-US"/>
-              </w:rPr>
-              <w:t xml:space="preserve"> </w:t>
-            </w:r>
-            <w:proofErr w:type="spellStart"/>
-            <w:r>
-              <w:rPr>
-                <w:rFonts w:ascii="Arial" w:hAnsi="Arial" w:cs="Arial"/>
-                <w:color w:val="000000"/>
-                <w:sz w:val="20"/>
-                <w:szCs w:val="20"/>
-                <w:lang w:val="en-US"/>
-              </w:rPr>
-              <w:t>Johnson</w:t>
-            </w:r>
-            <w:proofErr w:type="spellEnd"/>
-            <w:r>
-              <w:rPr>
-                <w:rFonts w:ascii="Arial" w:hAnsi="Arial" w:cs="Arial"/>
-                <w:color w:val="000000"/>
-                <w:sz w:val="20"/>
-                <w:szCs w:val="20"/>
-                <w:lang w:val="en-US"/>
-              </w:rPr>
-              <w:t>, J</w:t>
-            </w:r>
-            <w:r>
-              <w:rPr>
-                <w:rFonts w:ascii="Arial" w:hAnsi="Arial" w:cs="Arial"/>
-                <w:color w:val="000000"/>
-                <w:sz w:val="20"/>
-                <w:szCs w:val="20"/>
-                <w:lang w:val="en-US"/>
-              </w:rPr>
-              <w:t>.</w:t>
-            </w:r>
-            <w:r>
-              <w:rPr>
-                <w:rFonts w:ascii="Arial" w:hAnsi="Arial" w:cs="Arial"/>
-                <w:color w:val="000000"/>
-                <w:sz w:val="20"/>
-                <w:szCs w:val="20"/>
-                <w:lang w:val="en-US"/>
-              </w:rPr>
-              <w:t xml:space="preserve"> </w:t>
-            </w:r>
-            <w:proofErr w:type="spellStart"/>
-            <w:r>
-              <w:rPr>
-                <w:rFonts w:ascii="Arial" w:hAnsi="Arial" w:cs="Arial"/>
-                <w:color w:val="000000"/>
-                <w:sz w:val="20"/>
-                <w:szCs w:val="20"/>
-                <w:lang w:val="en-US"/>
-              </w:rPr>
-              <w:t>Vlissides</w:t>
-            </w:r>
-            <w:proofErr w:type="spellEnd"/>
           </w:p>
           <w:p>
             <w:pPr>
@@ -2932,90 +2840,6 @@
                 <w:szCs w:val="20"/>
                 <w:lang w:val="en-US"/>
               </w:rPr>
-              <w:t>C#: The Complete Reference</w:t>
-            </w:r>
-            <w:r>
-              <w:rPr>
-                <w:rFonts w:ascii="Arial" w:hAnsi="Arial" w:cs="Arial"/>
-                <w:color w:val="000000"/>
-                <w:sz w:val="20"/>
-                <w:szCs w:val="20"/>
-                <w:lang w:val="en-US"/>
-              </w:rPr>
-              <w:t xml:space="preserve"> </w:t>
-            </w:r>
-            <w:r>
-              <w:rPr>
-                <w:rFonts w:ascii="Arial" w:hAnsi="Arial" w:cs="Arial"/>
-                <w:color w:val="000000"/>
-                <w:sz w:val="20"/>
-                <w:szCs w:val="20"/>
-                <w:lang w:val="en-US"/>
-              </w:rPr>
-              <w:t>–  H</w:t>
-            </w:r>
-            <w:r>
-              <w:rPr>
-                <w:rFonts w:ascii="Arial" w:hAnsi="Arial" w:cs="Arial"/>
-                <w:color w:val="000000"/>
-                <w:sz w:val="20"/>
-                <w:szCs w:val="20"/>
-                <w:lang w:val="en-US"/>
-              </w:rPr>
-              <w:t>.</w:t>
-            </w:r>
-            <w:r>
-              <w:rPr>
-                <w:rFonts w:ascii="Arial" w:hAnsi="Arial" w:cs="Arial"/>
-                <w:color w:val="000000"/>
-                <w:sz w:val="20"/>
-                <w:szCs w:val="20"/>
-                <w:lang w:val="en-US"/>
-              </w:rPr>
-              <w:t xml:space="preserve"> </w:t>
-            </w:r>
-            <w:proofErr w:type="spellStart"/>
-            <w:r>
-              <w:rPr>
-                <w:rFonts w:ascii="Arial" w:hAnsi="Arial" w:cs="Arial"/>
-                <w:color w:val="000000"/>
-                <w:sz w:val="20"/>
-                <w:szCs w:val="20"/>
-                <w:lang w:val="en-US"/>
-              </w:rPr>
-              <w:t>Schildt</w:t>
-            </w:r>
-            <w:proofErr w:type="spellEnd"/>
-          </w:p>
-          <w:p>
-            <w:pPr>
-              <w:jc w:val="both"/>
-              <w:rPr>
-                <w:rFonts w:ascii="Arial" w:hAnsi="Arial" w:cs="Arial"/>
-                <w:color w:val="000000"/>
-                <w:sz w:val="20"/>
-                <w:szCs w:val="20"/>
-                <w:lang w:val="en-US"/>
-              </w:rPr>
-            </w:pPr>
-            <w:r>
-              <w:rPr>
-                <w:rFonts w:ascii="Arial" w:hAnsi="Arial" w:cs="Arial"/>
-                <w:color w:val="000000"/>
-                <w:sz w:val="20"/>
-                <w:szCs w:val="20"/>
-                <w:lang w:val="en-US"/>
-              </w:rPr>
-              <w:t xml:space="preserve">- </w:t>
-            </w:r>
-            <w:r>
-              <w:rPr>
-                <w:rFonts w:ascii="Arial" w:hAnsi="Arial" w:cs="Arial"/>
-                <w:color w:val="000000"/>
-                <w:sz w:val="20"/>
-                <w:szCs w:val="20"/>
-                <w:lang w:val="en-US"/>
-              </w:rPr>
               <w:t>Pro GIT – S.</w:t>
             </w:r>
             <w:r>
@@ -3088,27 +2912,7 @@
                 <w:szCs w:val="20"/>
                 <w:lang w:val="en-US"/>
               </w:rPr>
-              <w:t xml:space="preserve"> B</w:t>
-            </w:r>
-            <w:r>
-              <w:rPr>
-                <w:rFonts w:ascii="Arial" w:hAnsi="Arial" w:cs="Arial"/>
-                <w:color w:val="000000"/>
-                <w:sz w:val="20"/>
-                <w:szCs w:val="20"/>
-                <w:lang w:val="en-US"/>
-              </w:rPr>
-              <w:t>.</w:t>
-            </w:r>
-            <w:r>
-              <w:rPr>
-                <w:rFonts w:ascii="Arial" w:hAnsi="Arial" w:cs="Arial"/>
-                <w:color w:val="000000"/>
-                <w:sz w:val="20"/>
-                <w:szCs w:val="20"/>
-                <w:lang w:val="en-US"/>
-              </w:rPr>
-              <w:t xml:space="preserve"> </w:t>
+              <w:t xml:space="preserve"> B. </w:t>
             </w:r>
             <w:proofErr w:type="spellStart"/>
             <w:r>

</xml_diff>